<commit_message>
Write AWCF grant application.
</commit_message>
<xml_diff>
--- a/Proposals/COA_minigrant_application_form_2021_Insectivore_food_final.docx
+++ b/Proposals/COA_minigrant_application_form_2021_Insectivore_food_final.docx
@@ -358,6 +358,7 @@
         </w:rPr>
         <w:t xml:space="preserve"> </w:t>
       </w:r>
+      <w:bookmarkStart w:id="0" w:name="_Hlk92984267"/>
       <w:r>
         <w:t xml:space="preserve">We will determine the ‘worst offenders’ in terms of insectivorous bird food provided by invasive plants. </w:t>
       </w:r>
@@ -367,7 +368,6 @@
       <w:r>
         <w:t xml:space="preserve"> </w:t>
       </w:r>
-      <w:proofErr w:type="gramStart"/>
       <w:r>
         <w:t>manag</w:t>
       </w:r>
@@ -378,15 +378,12 @@
         <w:t xml:space="preserve"> </w:t>
       </w:r>
       <w:r>
-        <w:t xml:space="preserve"> to</w:t>
-      </w:r>
-      <w:proofErr w:type="gramEnd"/>
-      <w:r>
-        <w:t xml:space="preserve"> target their resources for invasive plant control towards the worst species and have the greatest conservation impact for birds in Connecticut forests.</w:t>
-      </w:r>
-      <w:r>
-        <w:t xml:space="preserve">. </w:t>
-      </w:r>
+        <w:t xml:space="preserve"> to target their resources for invasive plant control towards the worst species and have the greatest conservation impact for birds in Connecticut forests.</w:t>
+      </w:r>
+      <w:r>
+        <w:t xml:space="preserve"> </w:t>
+      </w:r>
+      <w:bookmarkEnd w:id="0"/>
     </w:p>
     <w:p>
       <w:pPr>
@@ -500,6 +497,7 @@
           <w:numId w:val="2"/>
         </w:numPr>
       </w:pPr>
+      <w:bookmarkStart w:id="1" w:name="_Hlk92984897"/>
       <w:r>
         <w:t>The first r</w:t>
       </w:r>
@@ -509,11 +507,9 @@
       <w:r>
         <w:t xml:space="preserve"> (for Connecticut forests and other regions that have been </w:t>
       </w:r>
-      <w:proofErr w:type="spellStart"/>
-      <w:r>
-        <w:t>invaved</w:t>
-      </w:r>
-      <w:proofErr w:type="spellEnd"/>
+      <w:r>
+        <w:t>invaded</w:t>
+      </w:r>
       <w:r>
         <w:t xml:space="preserve"> by these plant species)</w:t>
       </w:r>
@@ -569,6 +565,7 @@
         <w:t xml:space="preserve"> wildlife.</w:t>
       </w:r>
     </w:p>
+    <w:bookmarkEnd w:id="1"/>
     <w:p>
       <w:pPr>
         <w:rPr>
@@ -596,6 +593,7 @@
       </w:r>
     </w:p>
     <w:p>
+      <w:bookmarkStart w:id="2" w:name="_Hlk92984321"/>
       <w:r>
         <w:rPr>
           <w:i/>
@@ -610,13 +608,8 @@
           <w:tab w:val="left" w:leader="dot" w:pos="7830"/>
         </w:tabs>
       </w:pPr>
-      <w:proofErr w:type="gramStart"/>
-      <w:r>
-        <w:t>C:N</w:t>
-      </w:r>
-      <w:proofErr w:type="gramEnd"/>
-      <w:r>
-        <w:t xml:space="preserve"> Ratio Analysis </w:t>
+      <w:r>
+        <w:t xml:space="preserve">C:N Ratio Analysis </w:t>
       </w:r>
       <w:r>
         <w:t>(</w:t>
@@ -735,6 +728,7 @@
         <w:t>000</w:t>
       </w:r>
     </w:p>
+    <w:bookmarkEnd w:id="2"/>
     <w:p>
       <w:pPr>
         <w:tabs>
@@ -813,6 +807,7 @@
         <w:spacing w:line="259" w:lineRule="auto"/>
         <w:ind w:left="720"/>
       </w:pPr>
+      <w:bookmarkStart w:id="3" w:name="_Hlk92984435"/>
       <w:r>
         <w:t>Summer 2021: Field surveys of insects and bird exclusion experiment (Completed in August)</w:t>
       </w:r>
@@ -896,6 +891,7 @@
         <w:t>Final report submitted</w:t>
       </w:r>
     </w:p>
+    <w:bookmarkEnd w:id="3"/>
     <w:p>
       <w:pPr>
         <w:pStyle w:val="ListParagraph"/>
@@ -942,19 +938,8 @@
           <w:sz w:val="28"/>
           <w:u w:val="single"/>
         </w:rPr>
-        <w:t xml:space="preserve">, </w:t>
-      </w:r>
-      <w:proofErr w:type="spellStart"/>
-      <w:proofErr w:type="gramStart"/>
-      <w:r>
-        <w:rPr>
-          <w:sz w:val="28"/>
-          <w:u w:val="single"/>
-        </w:rPr>
-        <w:t>Ph.D</w:t>
-      </w:r>
-      <w:proofErr w:type="spellEnd"/>
-      <w:proofErr w:type="gramEnd"/>
+        <w:t>, Ph.D</w:t>
+      </w:r>
       <w:r>
         <w:rPr>
           <w:sz w:val="28"/>
@@ -1341,21 +1326,7 @@
           <w:sz w:val="28"/>
         </w:rPr>
         <w:tab/>
-        <w:t xml:space="preserve">314 </w:t>
-      </w:r>
-      <w:proofErr w:type="spellStart"/>
-      <w:r>
-        <w:rPr>
-          <w:sz w:val="28"/>
-        </w:rPr>
-        <w:t>Unquowa</w:t>
-      </w:r>
-      <w:proofErr w:type="spellEnd"/>
-      <w:r>
-        <w:rPr>
-          <w:sz w:val="28"/>
-        </w:rPr>
-        <w:t xml:space="preserve"> Road</w:t>
+        <w:t>314 Unquowa Road</w:t>
       </w:r>
     </w:p>
     <w:p>
@@ -1484,6 +1455,7 @@
           <w:szCs w:val="28"/>
         </w:rPr>
       </w:pPr>
+      <w:bookmarkStart w:id="4" w:name="_Hlk92984481"/>
       <w:r>
         <w:rPr>
           <w:rFonts w:eastAsiaTheme="minorHAnsi"/>
@@ -1532,27 +1504,10 @@
           <w:sz w:val="28"/>
           <w:szCs w:val="28"/>
         </w:rPr>
-        <w:t xml:space="preserve"> The outlined project will focus on these four focal species and compare them to native understory trees and samplings common in many Connecticut forests: </w:t>
-      </w:r>
-      <w:proofErr w:type="gramStart"/>
-      <w:r>
-        <w:rPr>
-          <w:rFonts w:eastAsiaTheme="minorHAnsi"/>
-          <w:sz w:val="28"/>
-          <w:szCs w:val="28"/>
-        </w:rPr>
-        <w:t>Striped</w:t>
-      </w:r>
-      <w:proofErr w:type="gramEnd"/>
-      <w:r>
-        <w:rPr>
-          <w:rFonts w:eastAsiaTheme="minorHAnsi"/>
-          <w:sz w:val="28"/>
-          <w:szCs w:val="28"/>
-        </w:rPr>
-        <w:t xml:space="preserve"> maple, Witch-hazel, American beech (saplings), Black birch (saplings), Musclewood, and Shadbush. By quantifying the food quantity and food quality, we can provide recommendations on which understory invasive shrubs are the ‘worst offenders’ of these four, and also reveal which common native species provide superior food availability to birds in place of exotic species. This information will focus management efforts to swamp poor species for superior species, helping to improve the prey availability for our migratory songbirds that arrive in Connecticut forests each year.</w:t>
-      </w:r>
-    </w:p>
+        <w:t xml:space="preserve"> The outlined project will focus on these four focal species and compare them to native understory trees and samplings common in many Connecticut forests: Striped maple, Witch-hazel, American beech (saplings), Black birch (saplings), Musclewood, and Shadbush. By quantifying the food quantity and food quality, we can provide recommendations on which understory invasive shrubs are the ‘worst offenders’ of these four, and also reveal which common native species provide superior food availability to birds in place of exotic species. This information will focus management efforts to swap poor species for superior species, helping to improve the prey availability for our migratory songbirds that arrive in Connecticut forests each year.</w:t>
+      </w:r>
+    </w:p>
+    <w:bookmarkEnd w:id="4"/>
     <w:p>
       <w:pPr>
         <w:spacing w:line="259" w:lineRule="auto"/>
@@ -1710,25 +1665,7 @@
           <w:sz w:val="28"/>
           <w:szCs w:val="28"/>
         </w:rPr>
-        <w:t>Using a paired predator exclusion and control treatment approach, we have already surveyed 120 trees, 3 times, among 10 species at Great Hollow’s forests. In spring 2021, we placed 60 nets over our ten focal plant species and collected arthropods from these branches and nearby controls with no manipulation. All branches were sampled during the peak abundance of foliage-feeding arthropods and the associated invertebrate community (</w:t>
-      </w:r>
-      <w:proofErr w:type="gramStart"/>
-      <w:r>
-        <w:rPr>
-          <w:rFonts w:eastAsiaTheme="minorHAnsi"/>
-          <w:sz w:val="28"/>
-          <w:szCs w:val="28"/>
-        </w:rPr>
-        <w:t>e.g.</w:t>
-      </w:r>
-      <w:proofErr w:type="gramEnd"/>
-      <w:r>
-        <w:rPr>
-          <w:rFonts w:eastAsiaTheme="minorHAnsi"/>
-          <w:sz w:val="28"/>
-          <w:szCs w:val="28"/>
-        </w:rPr>
-        <w:t xml:space="preserve"> spiders) from late May to early July. </w:t>
+        <w:t xml:space="preserve">Using a paired predator exclusion and control treatment approach, we have already surveyed 120 trees, 3 times, among 10 species at Great Hollow’s forests. In spring 2021, we placed 60 nets over our ten focal plant species and collected arthropods from these branches and nearby controls with no manipulation. All branches were sampled during the peak abundance of foliage-feeding arthropods and the associated invertebrate community (e.g. spiders) from late May to early July. </w:t>
       </w:r>
       <w:r>
         <w:rPr>

</xml_diff>